<commit_message>
Added QA Tracking spreadSheet
</commit_message>
<xml_diff>
--- a/QA Docs/Test_Plan.docx
+++ b/QA Docs/Test_Plan.docx
@@ -229,8 +229,6 @@
       <w:r>
         <w:t>members</w:t>
       </w:r>
-      <w:bookmarkStart w:id="2" w:name="_GoBack"/>
-      <w:bookmarkEnd w:id="2"/>
       <w:r>
         <w:t>.</w:t>
       </w:r>
@@ -2804,18 +2802,18 @@
         </w:rPr>
         <w:fldChar w:fldCharType="end"/>
       </w:r>
-      <w:bookmarkStart w:id="3" w:name="_Toc456598586"/>
-      <w:bookmarkStart w:id="4" w:name="_Toc456600917"/>
-      <w:bookmarkStart w:id="5" w:name="_Toc494193639"/>
-      <w:bookmarkStart w:id="6" w:name="_Toc523878297"/>
-      <w:bookmarkStart w:id="7" w:name="_Toc436203377"/>
-      <w:bookmarkStart w:id="8" w:name="_Toc452813577"/>
-      <w:bookmarkStart w:id="9" w:name="_Toc105907879"/>
-      <w:bookmarkStart w:id="10" w:name="_Toc106079189"/>
-      <w:bookmarkStart w:id="11" w:name="_Toc106079514"/>
-      <w:bookmarkStart w:id="12" w:name="_Toc106079783"/>
-      <w:bookmarkStart w:id="13" w:name="_Toc107027559"/>
-      <w:bookmarkStart w:id="14" w:name="_Toc107027769"/>
+      <w:bookmarkStart w:id="2" w:name="_Toc456598586"/>
+      <w:bookmarkStart w:id="3" w:name="_Toc456600917"/>
+      <w:bookmarkStart w:id="4" w:name="_Toc494193639"/>
+      <w:bookmarkStart w:id="5" w:name="_Toc523878297"/>
+      <w:bookmarkStart w:id="6" w:name="_Toc436203377"/>
+      <w:bookmarkStart w:id="7" w:name="_Toc452813577"/>
+      <w:bookmarkStart w:id="8" w:name="_Toc105907879"/>
+      <w:bookmarkStart w:id="9" w:name="_Toc106079189"/>
+      <w:bookmarkStart w:id="10" w:name="_Toc106079514"/>
+      <w:bookmarkStart w:id="11" w:name="_Toc106079783"/>
+      <w:bookmarkStart w:id="12" w:name="_Toc107027559"/>
+      <w:bookmarkStart w:id="13" w:name="_Toc107027769"/>
       <w:bookmarkEnd w:id="0"/>
     </w:p>
     <w:p>
@@ -2831,7 +2829,7 @@
         </w:rPr>
         <w:br w:type="page"/>
       </w:r>
-      <w:bookmarkStart w:id="15" w:name="_Toc440970560"/>
+      <w:bookmarkStart w:id="14" w:name="_Toc440970560"/>
       <w:r>
         <w:rPr>
           <w:rFonts w:ascii="Times New Roman" w:hAnsi="Times New Roman" w:cs="Times New Roman"/>
@@ -2839,16 +2837,16 @@
         <w:lastRenderedPageBreak/>
         <w:t>I</w:t>
       </w:r>
+      <w:bookmarkEnd w:id="2"/>
       <w:bookmarkEnd w:id="3"/>
       <w:bookmarkEnd w:id="4"/>
-      <w:bookmarkEnd w:id="5"/>
       <w:r>
         <w:rPr>
           <w:rFonts w:ascii="Times New Roman" w:hAnsi="Times New Roman" w:cs="Times New Roman"/>
         </w:rPr>
         <w:t>ntroduction</w:t>
       </w:r>
-      <w:bookmarkEnd w:id="15"/>
+      <w:bookmarkEnd w:id="14"/>
     </w:p>
     <w:p>
       <w:pPr>
@@ -2857,68 +2855,68 @@
           <w:rFonts w:cs="Times New Roman"/>
         </w:rPr>
       </w:pPr>
-      <w:bookmarkStart w:id="16" w:name="_Toc456598587"/>
-      <w:bookmarkStart w:id="17" w:name="_Toc456600918"/>
-      <w:bookmarkStart w:id="18" w:name="_Toc494193640"/>
-      <w:bookmarkStart w:id="19" w:name="_Toc440970561"/>
+      <w:bookmarkStart w:id="15" w:name="_Toc456598587"/>
+      <w:bookmarkStart w:id="16" w:name="_Toc456600918"/>
+      <w:bookmarkStart w:id="17" w:name="_Toc494193640"/>
+      <w:bookmarkStart w:id="18" w:name="_Toc440970561"/>
       <w:r>
         <w:rPr>
           <w:rFonts w:cs="Times New Roman"/>
         </w:rPr>
         <w:t>P</w:t>
       </w:r>
+      <w:bookmarkEnd w:id="15"/>
       <w:bookmarkEnd w:id="16"/>
       <w:bookmarkEnd w:id="17"/>
+      <w:r>
+        <w:rPr>
+          <w:rFonts w:cs="Times New Roman"/>
+        </w:rPr>
+        <w:t xml:space="preserve">urpose of </w:t>
+      </w:r>
+      <w:r>
+        <w:rPr>
+          <w:rFonts w:cs="Times New Roman"/>
+        </w:rPr>
+        <w:t xml:space="preserve">The </w:t>
+      </w:r>
+      <w:r>
+        <w:rPr>
+          <w:rFonts w:cs="Times New Roman"/>
+        </w:rPr>
+        <w:fldChar w:fldCharType="begin"/>
+      </w:r>
+      <w:r>
+        <w:rPr>
+          <w:rFonts w:cs="Times New Roman"/>
+        </w:rPr>
+        <w:instrText xml:space="preserve"> DOCPROPERTY  Title  \* MERGEFORMAT </w:instrText>
+      </w:r>
+      <w:r>
+        <w:rPr>
+          <w:rFonts w:cs="Times New Roman"/>
+        </w:rPr>
+        <w:fldChar w:fldCharType="separate"/>
+      </w:r>
+      <w:r>
+        <w:rPr>
+          <w:rFonts w:cs="Times New Roman"/>
+        </w:rPr>
+        <w:t>Test Plan</w:t>
+      </w:r>
+      <w:r>
+        <w:rPr>
+          <w:rFonts w:cs="Times New Roman"/>
+        </w:rPr>
+        <w:fldChar w:fldCharType="end"/>
+      </w:r>
+      <w:r>
+        <w:rPr>
+          <w:rFonts w:cs="Times New Roman"/>
+        </w:rPr>
+        <w:t xml:space="preserve"> Document</w:t>
+      </w:r>
       <w:bookmarkEnd w:id="18"/>
-      <w:r>
-        <w:rPr>
-          <w:rFonts w:cs="Times New Roman"/>
-        </w:rPr>
-        <w:t xml:space="preserve">urpose of </w:t>
-      </w:r>
-      <w:r>
-        <w:rPr>
-          <w:rFonts w:cs="Times New Roman"/>
-        </w:rPr>
-        <w:t xml:space="preserve">The </w:t>
-      </w:r>
-      <w:r>
-        <w:rPr>
-          <w:rFonts w:cs="Times New Roman"/>
-        </w:rPr>
-        <w:fldChar w:fldCharType="begin"/>
-      </w:r>
-      <w:r>
-        <w:rPr>
-          <w:rFonts w:cs="Times New Roman"/>
-        </w:rPr>
-        <w:instrText xml:space="preserve"> DOCPROPERTY  Title  \* MERGEFORMAT </w:instrText>
-      </w:r>
-      <w:r>
-        <w:rPr>
-          <w:rFonts w:cs="Times New Roman"/>
-        </w:rPr>
-        <w:fldChar w:fldCharType="separate"/>
-      </w:r>
-      <w:r>
-        <w:rPr>
-          <w:rFonts w:cs="Times New Roman"/>
-        </w:rPr>
-        <w:t>Test Plan</w:t>
-      </w:r>
-      <w:r>
-        <w:rPr>
-          <w:rFonts w:cs="Times New Roman"/>
-        </w:rPr>
-        <w:fldChar w:fldCharType="end"/>
-      </w:r>
-      <w:r>
-        <w:rPr>
-          <w:rFonts w:cs="Times New Roman"/>
-        </w:rPr>
-        <w:t xml:space="preserve"> Document</w:t>
-      </w:r>
-      <w:bookmarkEnd w:id="19"/>
     </w:p>
     <w:p>
       <w:pPr>
@@ -2928,16 +2926,26 @@
           <w:iCs/>
         </w:rPr>
       </w:pPr>
-      <w:bookmarkStart w:id="20" w:name="OLE_LINK1"/>
-      <w:bookmarkStart w:id="21" w:name="OLE_LINK2"/>
+      <w:bookmarkStart w:id="19" w:name="OLE_LINK1"/>
+      <w:bookmarkStart w:id="20" w:name="OLE_LINK2"/>
       <w:r>
         <w:t xml:space="preserve">The </w:t>
       </w:r>
-      <w:fldSimple w:instr=" DOCPROPERTY  Title  \* MERGEFORMAT ">
-        <w:r>
-          <w:t>Test Plan</w:t>
-        </w:r>
-      </w:fldSimple>
+      <w:r>
+        <w:fldChar w:fldCharType="begin"/>
+      </w:r>
+      <w:r>
+        <w:instrText xml:space="preserve"> DOCPROPERTY  Title  \* MERGEFORMAT </w:instrText>
+      </w:r>
+      <w:r>
+        <w:fldChar w:fldCharType="separate"/>
+      </w:r>
+      <w:r>
+        <w:t>Test Plan</w:t>
+      </w:r>
+      <w:r>
+        <w:fldChar w:fldCharType="end"/>
+      </w:r>
       <w:r>
         <w:t xml:space="preserve"> </w:t>
       </w:r>
@@ -3027,11 +3035,11 @@
       <w:pPr>
         <w:pStyle w:val="Heading2"/>
       </w:pPr>
-      <w:bookmarkStart w:id="22" w:name="_Toc440970562"/>
+      <w:bookmarkStart w:id="21" w:name="_Toc440970562"/>
       <w:r>
         <w:t>Hardware Assumptions</w:t>
       </w:r>
-      <w:bookmarkEnd w:id="22"/>
+      <w:bookmarkEnd w:id="21"/>
     </w:p>
     <w:p>
       <w:pPr>
@@ -3153,17 +3161,17 @@
           <w:rFonts w:ascii="Times New Roman" w:hAnsi="Times New Roman" w:cs="Times New Roman"/>
         </w:rPr>
       </w:pPr>
+      <w:bookmarkStart w:id="22" w:name="_Toc440970563"/>
       <w:bookmarkStart w:id="23" w:name="_Toc494193648"/>
-      <w:bookmarkStart w:id="24" w:name="_Toc440970563"/>
+      <w:bookmarkEnd w:id="19"/>
       <w:bookmarkEnd w:id="20"/>
-      <w:bookmarkEnd w:id="21"/>
       <w:r>
         <w:rPr>
           <w:rFonts w:ascii="Times New Roman" w:hAnsi="Times New Roman" w:cs="Times New Roman"/>
         </w:rPr>
         <w:t>Functional Testing</w:t>
       </w:r>
-      <w:bookmarkEnd w:id="24"/>
+      <w:bookmarkEnd w:id="22"/>
     </w:p>
     <w:p>
       <w:r>
@@ -3183,14 +3191,14 @@
           <w:rFonts w:cs="Times New Roman"/>
         </w:rPr>
       </w:pPr>
-      <w:bookmarkStart w:id="25" w:name="_Toc440970564"/>
+      <w:bookmarkStart w:id="24" w:name="_Toc440970564"/>
       <w:r>
         <w:rPr>
           <w:rFonts w:cs="Times New Roman"/>
         </w:rPr>
         <w:t>Test Risks / Issues</w:t>
       </w:r>
-      <w:bookmarkEnd w:id="25"/>
+      <w:bookmarkEnd w:id="24"/>
     </w:p>
     <w:p>
       <w:pPr>
@@ -3320,16 +3328,7 @@
         </w:numPr>
       </w:pPr>
       <w:r>
-        <w:t xml:space="preserve">Objects delivered </w:t>
-      </w:r>
-      <w:r>
-        <w:t xml:space="preserve">didn’t pass </w:t>
-      </w:r>
-      <w:r>
-        <w:t xml:space="preserve">sample </w:t>
-      </w:r>
-      <w:r>
-        <w:t>unit test</w:t>
+        <w:t>Objects delivered didn’t pass sample unit test</w:t>
       </w:r>
     </w:p>
     <w:p>
@@ -3345,14 +3344,14 @@
           <w:rFonts w:cs="Times New Roman"/>
         </w:rPr>
       </w:pPr>
-      <w:bookmarkStart w:id="26" w:name="_Toc440970565"/>
+      <w:bookmarkStart w:id="25" w:name="_Toc440970565"/>
       <w:r>
         <w:rPr>
           <w:rFonts w:cs="Times New Roman"/>
         </w:rPr>
         <w:t>Items to be Tested / Not Tested</w:t>
       </w:r>
-      <w:bookmarkEnd w:id="26"/>
+      <w:bookmarkEnd w:id="25"/>
     </w:p>
     <w:p>
       <w:pPr>
@@ -3890,14 +3889,7 @@
                 <w:sz w:val="20"/>
                 <w:szCs w:val="20"/>
               </w:rPr>
-              <w:t>Test for missing</w:t>
-            </w:r>
-            <w:r>
-              <w:rPr>
-                <w:sz w:val="20"/>
-                <w:szCs w:val="20"/>
-              </w:rPr>
-              <w:t xml:space="preserve"> log file</w:t>
+              <w:t>Test for missing log file</w:t>
             </w:r>
           </w:p>
         </w:tc>
@@ -4186,90 +4178,6 @@
               </w:rPr>
               <w:t>flags</w:t>
             </w:r>
-          </w:p>
-        </w:tc>
-        <w:tc>
-          <w:tcPr>
-            <w:tcW w:w="1080" w:type="dxa"/>
-          </w:tcPr>
-          <w:p>
-            <w:pPr>
-              <w:rPr>
-                <w:sz w:val="20"/>
-                <w:szCs w:val="20"/>
-              </w:rPr>
-            </w:pPr>
-          </w:p>
-        </w:tc>
-        <w:tc>
-          <w:tcPr>
-            <w:tcW w:w="1620" w:type="dxa"/>
-          </w:tcPr>
-          <w:p>
-            <w:pPr>
-              <w:rPr>
-                <w:sz w:val="20"/>
-                <w:szCs w:val="20"/>
-              </w:rPr>
-            </w:pPr>
-          </w:p>
-        </w:tc>
-      </w:tr>
-      <w:tr>
-        <w:tc>
-          <w:tcPr>
-            <w:tcW w:w="2340" w:type="dxa"/>
-          </w:tcPr>
-          <w:p>
-            <w:pPr>
-              <w:rPr>
-                <w:sz w:val="20"/>
-                <w:szCs w:val="20"/>
-              </w:rPr>
-            </w:pPr>
-            <w:r>
-              <w:rPr>
-                <w:sz w:val="20"/>
-                <w:szCs w:val="20"/>
-              </w:rPr>
-              <w:t>Log File Parser</w:t>
-            </w:r>
-          </w:p>
-        </w:tc>
-        <w:tc>
-          <w:tcPr>
-            <w:tcW w:w="3780" w:type="dxa"/>
-          </w:tcPr>
-          <w:p>
-            <w:pPr>
-              <w:rPr>
-                <w:sz w:val="20"/>
-                <w:szCs w:val="20"/>
-              </w:rPr>
-            </w:pPr>
-            <w:r>
-              <w:rPr>
-                <w:sz w:val="20"/>
-                <w:szCs w:val="20"/>
-              </w:rPr>
-              <w:t>Test for invalid</w:t>
-            </w:r>
-            <w:r>
-              <w:rPr>
-                <w:sz w:val="20"/>
-                <w:szCs w:val="20"/>
-              </w:rPr>
-              <w:t xml:space="preserve"> </w:t>
-            </w:r>
-            <w:proofErr w:type="spellStart"/>
-            <w:r>
-              <w:rPr>
-                <w:sz w:val="20"/>
-                <w:szCs w:val="20"/>
-              </w:rPr>
-              <w:t>datalen</w:t>
-            </w:r>
-            <w:proofErr w:type="spellEnd"/>
           </w:p>
         </w:tc>
         <w:tc>
@@ -4344,6 +4252,83 @@
                 <w:sz w:val="20"/>
                 <w:szCs w:val="20"/>
               </w:rPr>
+              <w:t>datalen</w:t>
+            </w:r>
+            <w:proofErr w:type="spellEnd"/>
+          </w:p>
+        </w:tc>
+        <w:tc>
+          <w:tcPr>
+            <w:tcW w:w="1080" w:type="dxa"/>
+          </w:tcPr>
+          <w:p>
+            <w:pPr>
+              <w:rPr>
+                <w:sz w:val="20"/>
+                <w:szCs w:val="20"/>
+              </w:rPr>
+            </w:pPr>
+          </w:p>
+        </w:tc>
+        <w:tc>
+          <w:tcPr>
+            <w:tcW w:w="1620" w:type="dxa"/>
+          </w:tcPr>
+          <w:p>
+            <w:pPr>
+              <w:rPr>
+                <w:sz w:val="20"/>
+                <w:szCs w:val="20"/>
+              </w:rPr>
+            </w:pPr>
+          </w:p>
+        </w:tc>
+      </w:tr>
+      <w:tr>
+        <w:tc>
+          <w:tcPr>
+            <w:tcW w:w="2340" w:type="dxa"/>
+          </w:tcPr>
+          <w:p>
+            <w:pPr>
+              <w:rPr>
+                <w:sz w:val="20"/>
+                <w:szCs w:val="20"/>
+              </w:rPr>
+            </w:pPr>
+            <w:r>
+              <w:rPr>
+                <w:sz w:val="20"/>
+                <w:szCs w:val="20"/>
+              </w:rPr>
+              <w:t>Log File Parser</w:t>
+            </w:r>
+          </w:p>
+        </w:tc>
+        <w:tc>
+          <w:tcPr>
+            <w:tcW w:w="3780" w:type="dxa"/>
+          </w:tcPr>
+          <w:p>
+            <w:pPr>
+              <w:rPr>
+                <w:sz w:val="20"/>
+                <w:szCs w:val="20"/>
+              </w:rPr>
+            </w:pPr>
+            <w:r>
+              <w:rPr>
+                <w:sz w:val="20"/>
+                <w:szCs w:val="20"/>
+              </w:rPr>
+              <w:t xml:space="preserve">Test for invalid </w:t>
+            </w:r>
+            <w:proofErr w:type="spellStart"/>
+            <w:r>
+              <w:rPr>
+                <w:sz w:val="20"/>
+                <w:szCs w:val="20"/>
+              </w:rPr>
               <w:t>retval</w:t>
             </w:r>
             <w:proofErr w:type="spellEnd"/>
@@ -4691,12 +4676,44 @@
           <w:rFonts w:cs="Times New Roman"/>
         </w:rPr>
       </w:pPr>
-      <w:bookmarkStart w:id="27" w:name="_Toc440970566"/>
+      <w:bookmarkStart w:id="26" w:name="_Toc440970566"/>
       <w:r>
         <w:rPr>
           <w:rFonts w:cs="Times New Roman"/>
         </w:rPr>
         <w:t>Test Approach(s)</w:t>
+      </w:r>
+      <w:bookmarkEnd w:id="26"/>
+    </w:p>
+    <w:p>
+      <w:pPr>
+        <w:pStyle w:val="InfoBlue"/>
+        <w:rPr>
+          <w:i w:val="0"/>
+          <w:color w:val="auto"/>
+        </w:rPr>
+      </w:pPr>
+      <w:r>
+        <w:rPr>
+          <w:i w:val="0"/>
+          <w:color w:val="auto"/>
+        </w:rPr>
+        <w:t>All the tests will be run manually and results will be posted to Team’s Wiki and Test Results document.</w:t>
+      </w:r>
+    </w:p>
+    <w:p>
+      <w:pPr>
+        <w:pStyle w:val="Heading2"/>
+        <w:rPr>
+          <w:rFonts w:cs="Times New Roman"/>
+        </w:rPr>
+      </w:pPr>
+      <w:bookmarkStart w:id="27" w:name="_Toc440970567"/>
+      <w:r>
+        <w:rPr>
+          <w:rFonts w:cs="Times New Roman"/>
+        </w:rPr>
+        <w:t>Test Pass / Fail Criteria</w:t>
       </w:r>
       <w:bookmarkEnd w:id="27"/>
     </w:p>
@@ -4713,7 +4730,23 @@
           <w:i w:val="0"/>
           <w:color w:val="auto"/>
         </w:rPr>
-        <w:t>All the tests will be run manually and results will be posted to Team’s Wiki and Test Results document.</w:t>
+        <w:t xml:space="preserve">Test cases will be group by </w:t>
+      </w:r>
+      <w:proofErr w:type="gramStart"/>
+      <w:r>
+        <w:rPr>
+          <w:i w:val="0"/>
+          <w:color w:val="auto"/>
+        </w:rPr>
+        <w:t>items(</w:t>
+      </w:r>
+      <w:proofErr w:type="gramEnd"/>
+      <w:r>
+        <w:rPr>
+          <w:i w:val="0"/>
+          <w:color w:val="auto"/>
+        </w:rPr>
+        <w:t>objects), and thus if any of the subtests fail, the whole group will be considered as failed.</w:t>
       </w:r>
     </w:p>
     <w:p>
@@ -4723,12 +4756,12 @@
           <w:rFonts w:cs="Times New Roman"/>
         </w:rPr>
       </w:pPr>
-      <w:bookmarkStart w:id="28" w:name="_Toc440970567"/>
+      <w:bookmarkStart w:id="28" w:name="_Toc440970568"/>
       <w:r>
         <w:rPr>
           <w:rFonts w:cs="Times New Roman"/>
         </w:rPr>
-        <w:t>Test Pass / Fail Criteria</w:t>
+        <w:t>Test Entry / Exit Criteria</w:t>
       </w:r>
       <w:bookmarkEnd w:id="28"/>
     </w:p>
@@ -4745,38 +4778,30 @@
           <w:i w:val="0"/>
           <w:color w:val="auto"/>
         </w:rPr>
-        <w:t xml:space="preserve">Test cases will be group by </w:t>
-      </w:r>
-      <w:proofErr w:type="gramStart"/>
-      <w:r>
-        <w:rPr>
-          <w:i w:val="0"/>
-          <w:color w:val="auto"/>
-        </w:rPr>
-        <w:t>items(</w:t>
-      </w:r>
-      <w:proofErr w:type="gramEnd"/>
-      <w:r>
-        <w:rPr>
-          <w:i w:val="0"/>
-          <w:color w:val="auto"/>
-        </w:rPr>
-        <w:t>objects), and thus if any of the subtests fail, the whole group will be considered as failed.</w:t>
+        <w:t>Entry: Object compiles successfully and handed off officially from designated group.</w:t>
       </w:r>
     </w:p>
     <w:p>
       <w:pPr>
+        <w:pStyle w:val="BodyText"/>
+      </w:pPr>
+      <w:r>
+        <w:t>Exit: All test cases have been successfully executed</w:t>
+      </w:r>
+    </w:p>
+    <w:p>
+      <w:pPr>
         <w:pStyle w:val="Heading2"/>
         <w:rPr>
           <w:rFonts w:cs="Times New Roman"/>
         </w:rPr>
       </w:pPr>
-      <w:bookmarkStart w:id="29" w:name="_Toc440970568"/>
+      <w:bookmarkStart w:id="29" w:name="_Toc440970569"/>
       <w:r>
         <w:rPr>
           <w:rFonts w:cs="Times New Roman"/>
         </w:rPr>
-        <w:t>Test Entry / Exit Criteria</w:t>
+        <w:t>Test Deliverables</w:t>
       </w:r>
       <w:bookmarkEnd w:id="29"/>
     </w:p>
@@ -4793,21 +4818,7 @@
           <w:i w:val="0"/>
           <w:color w:val="auto"/>
         </w:rPr>
-        <w:t xml:space="preserve">Entry: Object compiles </w:t>
-      </w:r>
-      <w:r>
-        <w:rPr>
-          <w:i w:val="0"/>
-          <w:color w:val="auto"/>
-        </w:rPr>
-        <w:t xml:space="preserve">successfully </w:t>
-      </w:r>
-      <w:r>
-        <w:rPr>
-          <w:i w:val="0"/>
-          <w:color w:val="auto"/>
-        </w:rPr>
-        <w:t>and handed off officially from designated group.</w:t>
+        <w:t>Team Wiki will be updated with the testing progress</w:t>
       </w:r>
     </w:p>
     <w:p>
@@ -4815,97 +4826,57 @@
         <w:pStyle w:val="BodyText"/>
       </w:pPr>
       <w:r>
-        <w:t>Exit: All test cases have been successfully executed</w:t>
+        <w:t>Test Result document will be posted for each object tested.</w:t>
       </w:r>
     </w:p>
     <w:p>
       <w:pPr>
-        <w:pStyle w:val="Heading2"/>
-        <w:rPr>
-          <w:rFonts w:cs="Times New Roman"/>
-        </w:rPr>
-      </w:pPr>
-      <w:bookmarkStart w:id="30" w:name="_Toc440970569"/>
-      <w:r>
-        <w:rPr>
-          <w:rFonts w:cs="Times New Roman"/>
-        </w:rPr>
-        <w:t>Test Deliverables</w:t>
+        <w:pStyle w:val="Heading1"/>
+        <w:rPr>
+          <w:rFonts w:ascii="Times New Roman" w:hAnsi="Times New Roman" w:cs="Times New Roman"/>
+        </w:rPr>
+      </w:pPr>
+      <w:bookmarkStart w:id="30" w:name="_Toc440970570"/>
+      <w:r>
+        <w:rPr>
+          <w:rFonts w:ascii="Times New Roman" w:hAnsi="Times New Roman" w:cs="Times New Roman"/>
+        </w:rPr>
+        <w:t>Performance Testing</w:t>
       </w:r>
       <w:bookmarkEnd w:id="30"/>
     </w:p>
     <w:p>
-      <w:pPr>
-        <w:pStyle w:val="InfoBlue"/>
-        <w:rPr>
-          <w:i w:val="0"/>
-          <w:color w:val="auto"/>
-        </w:rPr>
-      </w:pPr>
-      <w:r>
-        <w:rPr>
-          <w:i w:val="0"/>
-          <w:color w:val="auto"/>
-        </w:rPr>
-        <w:t>Team Wiki will be updated with the testing progress</w:t>
+      <w:r>
+        <w:t xml:space="preserve">During this stage of testing application will be tested for </w:t>
+      </w:r>
+      <w:r>
+        <w:t xml:space="preserve">speed </w:t>
+      </w:r>
+      <w:r>
+        <w:t xml:space="preserve">and </w:t>
+      </w:r>
+      <w:r>
+        <w:t>effectiveness</w:t>
+      </w:r>
+      <w:r>
+        <w:t>.</w:t>
       </w:r>
     </w:p>
     <w:p>
       <w:pPr>
-        <w:pStyle w:val="BodyText"/>
-      </w:pPr>
-      <w:r>
-        <w:t>Test Result document will be posted for each object tested.</w:t>
-      </w:r>
-    </w:p>
-    <w:p>
-      <w:pPr>
-        <w:pStyle w:val="Heading1"/>
-        <w:rPr>
-          <w:rFonts w:ascii="Times New Roman" w:hAnsi="Times New Roman" w:cs="Times New Roman"/>
-        </w:rPr>
-      </w:pPr>
-      <w:bookmarkStart w:id="31" w:name="_Toc440970570"/>
-      <w:r>
-        <w:rPr>
-          <w:rFonts w:ascii="Times New Roman" w:hAnsi="Times New Roman" w:cs="Times New Roman"/>
-        </w:rPr>
-        <w:t>Performance Testing</w:t>
+        <w:pStyle w:val="Heading2"/>
+        <w:rPr>
+          <w:rFonts w:cs="Times New Roman"/>
+        </w:rPr>
+      </w:pPr>
+      <w:bookmarkStart w:id="31" w:name="_Toc440970571"/>
+      <w:r>
+        <w:rPr>
+          <w:rFonts w:cs="Times New Roman"/>
+        </w:rPr>
+        <w:t>Test Risks / Issues</w:t>
       </w:r>
       <w:bookmarkEnd w:id="31"/>
-    </w:p>
-    <w:p>
-      <w:r>
-        <w:t xml:space="preserve">During this stage of testing application will be tested for </w:t>
-      </w:r>
-      <w:r>
-        <w:t xml:space="preserve">speed </w:t>
-      </w:r>
-      <w:r>
-        <w:t xml:space="preserve">and </w:t>
-      </w:r>
-      <w:r>
-        <w:t>effectiveness</w:t>
-      </w:r>
-      <w:r>
-        <w:t>.</w:t>
-      </w:r>
-    </w:p>
-    <w:p>
-      <w:pPr>
-        <w:pStyle w:val="Heading2"/>
-        <w:rPr>
-          <w:rFonts w:cs="Times New Roman"/>
-        </w:rPr>
-      </w:pPr>
-      <w:bookmarkStart w:id="32" w:name="_Toc440970571"/>
-      <w:r>
-        <w:rPr>
-          <w:rFonts w:cs="Times New Roman"/>
-        </w:rPr>
-        <w:t>Test Risks / Issues</w:t>
-      </w:r>
-      <w:bookmarkEnd w:id="32"/>
     </w:p>
     <w:p>
       <w:pPr>
@@ -4944,7 +4915,7 @@
           <w:rFonts w:cs="Times New Roman"/>
         </w:rPr>
       </w:pPr>
-      <w:bookmarkStart w:id="33" w:name="_Toc440970572"/>
+      <w:bookmarkStart w:id="32" w:name="_Toc440970572"/>
       <w:r>
         <w:rPr>
           <w:rFonts w:cs="Times New Roman"/>
@@ -4952,7 +4923,7 @@
         <w:lastRenderedPageBreak/>
         <w:t>Items to be Tested / Not Tested</w:t>
       </w:r>
-      <w:bookmarkEnd w:id="33"/>
+      <w:bookmarkEnd w:id="32"/>
     </w:p>
     <w:p>
       <w:pPr>
@@ -5365,18 +5336,39 @@
           <w:rFonts w:cs="Times New Roman"/>
         </w:rPr>
       </w:pPr>
-      <w:bookmarkStart w:id="34" w:name="_Toc440970573"/>
+      <w:bookmarkStart w:id="33" w:name="_Toc440970573"/>
       <w:r>
         <w:rPr>
           <w:rFonts w:cs="Times New Roman"/>
         </w:rPr>
         <w:t>Test Approach(s)</w:t>
+      </w:r>
+      <w:bookmarkEnd w:id="33"/>
+    </w:p>
+    <w:p>
+      <w:r>
+        <w:t>All tests will be executed manually and on the same hardware</w:t>
+      </w:r>
+    </w:p>
+    <w:p>
+      <w:pPr>
+        <w:pStyle w:val="Heading2"/>
+        <w:rPr>
+          <w:rFonts w:cs="Times New Roman"/>
+        </w:rPr>
+      </w:pPr>
+      <w:bookmarkStart w:id="34" w:name="_Toc440970574"/>
+      <w:r>
+        <w:rPr>
+          <w:rFonts w:cs="Times New Roman"/>
+        </w:rPr>
+        <w:t>Test Pass / Fail Criteria</w:t>
       </w:r>
       <w:bookmarkEnd w:id="34"/>
     </w:p>
     <w:p>
       <w:r>
-        <w:t>All tests will be executed manually and on the same hardware</w:t>
+        <w:t xml:space="preserve">Test will be considered a success if processing of the average sized file is acceptable to Shannon. </w:t>
       </w:r>
     </w:p>
     <w:p>
@@ -5386,153 +5378,126 @@
           <w:rFonts w:cs="Times New Roman"/>
         </w:rPr>
       </w:pPr>
-      <w:bookmarkStart w:id="35" w:name="_Toc440970574"/>
+      <w:bookmarkStart w:id="35" w:name="_Toc440970575"/>
       <w:r>
         <w:rPr>
           <w:rFonts w:cs="Times New Roman"/>
         </w:rPr>
-        <w:t>Test Pass / Fail Criteria</w:t>
+        <w:t>Test Entry / Exit Criteria</w:t>
       </w:r>
       <w:bookmarkEnd w:id="35"/>
     </w:p>
     <w:p>
       <w:r>
-        <w:t xml:space="preserve">Test will be considered a success if processing of the average sized file is acceptable to Shannon. </w:t>
+        <w:t>Entry: Functional Testing is complete</w:t>
       </w:r>
     </w:p>
     <w:p>
+      <w:r>
+        <w:t>Exit: All test cases have been executed</w:t>
+      </w:r>
+    </w:p>
+    <w:p>
       <w:pPr>
         <w:pStyle w:val="Heading2"/>
         <w:rPr>
           <w:rFonts w:cs="Times New Roman"/>
         </w:rPr>
       </w:pPr>
-      <w:bookmarkStart w:id="36" w:name="_Toc440970575"/>
+      <w:bookmarkStart w:id="36" w:name="_Toc440970576"/>
       <w:r>
         <w:rPr>
           <w:rFonts w:cs="Times New Roman"/>
         </w:rPr>
-        <w:t>Test Entry / Exit Criteria</w:t>
+        <w:t>Test Deliverables</w:t>
       </w:r>
       <w:bookmarkEnd w:id="36"/>
     </w:p>
     <w:p>
       <w:r>
-        <w:t>Entry: Functional Testing is complete</w:t>
+        <w:t>Team Wiki will be updated with the testing progress</w:t>
       </w:r>
     </w:p>
     <w:p>
       <w:r>
-        <w:t>Exit: All test cases have been executed</w:t>
+        <w:t>Test Result document will be posted for each object tested.</w:t>
       </w:r>
     </w:p>
     <w:p>
       <w:pPr>
-        <w:pStyle w:val="Heading2"/>
-        <w:rPr>
-          <w:rFonts w:cs="Times New Roman"/>
-        </w:rPr>
-      </w:pPr>
-      <w:bookmarkStart w:id="37" w:name="_Toc440970576"/>
-      <w:r>
-        <w:rPr>
-          <w:rFonts w:cs="Times New Roman"/>
-        </w:rPr>
-        <w:t>Test Deliverables</w:t>
+        <w:pStyle w:val="Heading1"/>
+        <w:rPr>
+          <w:rFonts w:ascii="Times New Roman" w:hAnsi="Times New Roman" w:cs="Times New Roman"/>
+        </w:rPr>
+      </w:pPr>
+      <w:bookmarkStart w:id="37" w:name="_Toc440970577"/>
+      <w:r>
+        <w:rPr>
+          <w:rFonts w:ascii="Times New Roman" w:hAnsi="Times New Roman" w:cs="Times New Roman"/>
+        </w:rPr>
+        <w:t>USABILITY</w:t>
+      </w:r>
+      <w:r>
+        <w:rPr>
+          <w:rFonts w:ascii="Times New Roman" w:hAnsi="Times New Roman" w:cs="Times New Roman"/>
+        </w:rPr>
+        <w:t xml:space="preserve"> Testing</w:t>
       </w:r>
       <w:bookmarkEnd w:id="37"/>
     </w:p>
     <w:p>
       <w:r>
-        <w:t>Team Wiki will be updated with the testing progress</w:t>
+        <w:t>During this stage of testing application will be tested for usability and friendliness of the GUI</w:t>
       </w:r>
     </w:p>
     <w:p>
-      <w:r>
-        <w:t>Test Result document will be posted for each object tested.</w:t>
-      </w:r>
-    </w:p>
-    <w:p>
-      <w:pPr>
-        <w:pStyle w:val="Heading1"/>
-        <w:rPr>
-          <w:rFonts w:ascii="Times New Roman" w:hAnsi="Times New Roman" w:cs="Times New Roman"/>
-        </w:rPr>
-      </w:pPr>
-      <w:bookmarkStart w:id="38" w:name="_Toc440970577"/>
-      <w:r>
-        <w:rPr>
-          <w:rFonts w:ascii="Times New Roman" w:hAnsi="Times New Roman" w:cs="Times New Roman"/>
-        </w:rPr>
-        <w:t>USABILITY</w:t>
-      </w:r>
-      <w:r>
-        <w:rPr>
-          <w:rFonts w:ascii="Times New Roman" w:hAnsi="Times New Roman" w:cs="Times New Roman"/>
-        </w:rPr>
-        <w:t xml:space="preserve"> Testing</w:t>
+      <w:pPr>
+        <w:pStyle w:val="Heading2"/>
+        <w:rPr>
+          <w:rFonts w:cs="Times New Roman"/>
+        </w:rPr>
+      </w:pPr>
+      <w:bookmarkStart w:id="38" w:name="_Toc440970578"/>
+      <w:r>
+        <w:rPr>
+          <w:rFonts w:cs="Times New Roman"/>
+        </w:rPr>
+        <w:t>Test Risks / Issues</w:t>
       </w:r>
       <w:bookmarkEnd w:id="38"/>
     </w:p>
     <w:p>
       <w:r>
-        <w:t xml:space="preserve">During this stage of testing application will be tested for </w:t>
-      </w:r>
-      <w:r>
-        <w:t>usability and friendliness of the GUI</w:t>
+        <w:t xml:space="preserve"> </w:t>
+      </w:r>
+      <w:r>
+        <w:t>•GUI delivered not on schedule</w:t>
       </w:r>
     </w:p>
     <w:p>
-      <w:pPr>
-        <w:pStyle w:val="Heading2"/>
-        <w:rPr>
-          <w:rFonts w:cs="Times New Roman"/>
-        </w:rPr>
-      </w:pPr>
-      <w:bookmarkStart w:id="39" w:name="_Toc440970578"/>
-      <w:r>
-        <w:rPr>
-          <w:rFonts w:cs="Times New Roman"/>
-        </w:rPr>
-        <w:t>Test Risks / Issues</w:t>
-      </w:r>
-      <w:bookmarkEnd w:id="39"/>
+      <w:r>
+        <w:t>•</w:t>
+      </w:r>
+      <w:r>
+        <w:tab/>
+        <w:t>App not stable enough for performance testing</w:t>
+      </w:r>
     </w:p>
     <w:p>
-      <w:r>
-        <w:t xml:space="preserve"> </w:t>
-      </w:r>
-      <w:r>
-        <w:t>•GUI</w:t>
-      </w:r>
-      <w:r>
-        <w:t xml:space="preserve"> delivered not on schedule</w:t>
-      </w:r>
-    </w:p>
-    <w:p>
-      <w:r>
-        <w:t>•</w:t>
-      </w:r>
-      <w:r>
-        <w:tab/>
-        <w:t>App not stable enough for performance testing</w:t>
-      </w:r>
-    </w:p>
-    <w:p>
       <w:pPr>
         <w:pStyle w:val="Heading2"/>
         <w:rPr>
           <w:rFonts w:cs="Times New Roman"/>
         </w:rPr>
       </w:pPr>
-      <w:bookmarkStart w:id="40" w:name="_Toc440970579"/>
+      <w:bookmarkStart w:id="39" w:name="_Toc440970579"/>
       <w:r>
         <w:rPr>
           <w:rFonts w:cs="Times New Roman"/>
         </w:rPr>
         <w:t>Items to be Tested / Not Tested</w:t>
       </w:r>
-      <w:bookmarkEnd w:id="40"/>
+      <w:bookmarkEnd w:id="39"/>
     </w:p>
     <w:p>
       <w:pPr>
@@ -5878,6 +5843,76 @@
                 <w:sz w:val="20"/>
                 <w:szCs w:val="20"/>
               </w:rPr>
+              <w:t>Validate</w:t>
+            </w:r>
+            <w:bookmarkStart w:id="40" w:name="_GoBack"/>
+            <w:bookmarkEnd w:id="40"/>
+            <w:r>
+              <w:rPr>
+                <w:sz w:val="20"/>
+                <w:szCs w:val="20"/>
+              </w:rPr>
+              <w:t xml:space="preserve"> row number mapping</w:t>
+            </w:r>
+          </w:p>
+        </w:tc>
+        <w:tc>
+          <w:tcPr>
+            <w:tcW w:w="1080" w:type="dxa"/>
+          </w:tcPr>
+          <w:p>
+            <w:pPr>
+              <w:rPr>
+                <w:sz w:val="20"/>
+                <w:szCs w:val="20"/>
+              </w:rPr>
+            </w:pPr>
+          </w:p>
+        </w:tc>
+        <w:tc>
+          <w:tcPr>
+            <w:tcW w:w="1620" w:type="dxa"/>
+          </w:tcPr>
+          <w:p>
+            <w:pPr>
+              <w:rPr>
+                <w:sz w:val="20"/>
+                <w:szCs w:val="20"/>
+              </w:rPr>
+            </w:pPr>
+          </w:p>
+        </w:tc>
+      </w:tr>
+      <w:tr>
+        <w:tc>
+          <w:tcPr>
+            <w:tcW w:w="2340" w:type="dxa"/>
+          </w:tcPr>
+          <w:p>
+            <w:pPr>
+              <w:rPr>
+                <w:sz w:val="20"/>
+                <w:szCs w:val="20"/>
+              </w:rPr>
+            </w:pPr>
+          </w:p>
+        </w:tc>
+        <w:tc>
+          <w:tcPr>
+            <w:tcW w:w="3780" w:type="dxa"/>
+          </w:tcPr>
+          <w:p>
+            <w:pPr>
+              <w:rPr>
+                <w:sz w:val="20"/>
+                <w:szCs w:val="20"/>
+              </w:rPr>
+            </w:pPr>
+            <w:r>
+              <w:rPr>
+                <w:sz w:val="20"/>
+                <w:szCs w:val="20"/>
+              </w:rPr>
               <w:t>Check  tree view functionality</w:t>
             </w:r>
           </w:p>
@@ -5926,6 +5961,7 @@
                 <w:sz w:val="20"/>
                 <w:szCs w:val="20"/>
               </w:rPr>
+              <w:lastRenderedPageBreak/>
               <w:t>DPI Check</w:t>
             </w:r>
           </w:p>
@@ -5994,7 +6030,6 @@
                 <w:sz w:val="20"/>
                 <w:szCs w:val="20"/>
               </w:rPr>
-              <w:lastRenderedPageBreak/>
               <w:t>Resolution Check</w:t>
             </w:r>
           </w:p>
@@ -6213,6 +6248,7 @@
       </w:r>
     </w:p>
     <w:bookmarkEnd w:id="1"/>
+    <w:bookmarkEnd w:id="5"/>
     <w:bookmarkEnd w:id="6"/>
     <w:bookmarkEnd w:id="7"/>
     <w:bookmarkEnd w:id="8"/>
@@ -6221,7 +6257,6 @@
     <w:bookmarkEnd w:id="11"/>
     <w:bookmarkEnd w:id="12"/>
     <w:bookmarkEnd w:id="13"/>
-    <w:bookmarkEnd w:id="14"/>
     <w:bookmarkEnd w:id="23"/>
     <w:p>
       <w:pPr>
@@ -6873,7 +6908,7 @@
         <w:sz w:val="18"/>
         <w:szCs w:val="18"/>
       </w:rPr>
-      <w:t>2</w:t>
+      <w:t>6</w:t>
     </w:r>
     <w:r>
       <w:rPr>
@@ -12344,6 +12379,7 @@
       <w:jc w:val="both"/>
     </w:pPr>
     <w:tblPr>
+      <w:tblInd w:w="0" w:type="dxa"/>
       <w:tblBorders>
         <w:top w:val="single" w:sz="4" w:space="0" w:color="auto"/>
         <w:left w:val="single" w:sz="4" w:space="0" w:color="auto"/>
@@ -12352,6 +12388,12 @@
         <w:insideH w:val="single" w:sz="4" w:space="0" w:color="auto"/>
         <w:insideV w:val="single" w:sz="4" w:space="0" w:color="auto"/>
       </w:tblBorders>
+      <w:tblCellMar>
+        <w:top w:w="0" w:type="dxa"/>
+        <w:left w:w="108" w:type="dxa"/>
+        <w:bottom w:w="0" w:type="dxa"/>
+        <w:right w:w="108" w:type="dxa"/>
+      </w:tblCellMar>
     </w:tblPr>
   </w:style>
   <w:style w:type="character" w:styleId="Emphasis">
@@ -13695,6 +13737,7 @@
       <w:jc w:val="both"/>
     </w:pPr>
     <w:tblPr>
+      <w:tblInd w:w="0" w:type="dxa"/>
       <w:tblBorders>
         <w:top w:val="single" w:sz="4" w:space="0" w:color="auto"/>
         <w:left w:val="single" w:sz="4" w:space="0" w:color="auto"/>
@@ -13703,6 +13746,12 @@
         <w:insideH w:val="single" w:sz="4" w:space="0" w:color="auto"/>
         <w:insideV w:val="single" w:sz="4" w:space="0" w:color="auto"/>
       </w:tblBorders>
+      <w:tblCellMar>
+        <w:top w:w="0" w:type="dxa"/>
+        <w:left w:w="108" w:type="dxa"/>
+        <w:bottom w:w="0" w:type="dxa"/>
+        <w:right w:w="108" w:type="dxa"/>
+      </w:tblCellMar>
     </w:tblPr>
   </w:style>
   <w:style w:type="character" w:styleId="Emphasis">

</xml_diff>